<commit_message>
correct fil docx_add date
</commit_message>
<xml_diff>
--- a/template-doc/Заявление в ГКН.docx
+++ b/template-doc/Заявление в ГКН.docx
@@ -367,28 +367,21 @@
           <w:rFonts w:ascii="Times New Roman" w:hAnsi="Times New Roman" w:cs="Times New Roman"/>
           <w:szCs w:val="28"/>
         </w:rPr>
-        <w:t>08</w:t>
+        <w:t>{</w:t>
       </w:r>
       <w:r>
         <w:rPr>
           <w:rFonts w:ascii="Times New Roman" w:hAnsi="Times New Roman" w:cs="Times New Roman"/>
           <w:szCs w:val="28"/>
         </w:rPr>
-        <w:t>.</w:t>
+        <w:t>date</w:t>
       </w:r>
       <w:r>
         <w:rPr>
           <w:rFonts w:ascii="Times New Roman" w:hAnsi="Times New Roman" w:cs="Times New Roman"/>
           <w:szCs w:val="28"/>
         </w:rPr>
-        <w:t>08</w:t>
-      </w:r>
-      <w:r>
-        <w:rPr>
-          <w:rFonts w:ascii="Times New Roman" w:hAnsi="Times New Roman" w:cs="Times New Roman"/>
-          <w:szCs w:val="28"/>
-        </w:rPr>
-        <w:t>.2017</w:t>
+        <w:t>}</w:t>
       </w:r>
       <w:r>
         <w:rPr>
@@ -1312,6 +1305,52 @@
           <w:szCs w:val="24"/>
           <w:lang w:val="en-US"/>
         </w:rPr>
+        <w:t>{file}</w:t>
+      </w:r>
+      <w:r>
+        <w:rPr>
+          <w:rFonts w:ascii="Times New Roman" w:hAnsi="Times New Roman" w:cs="Times New Roman"/>
+          <w:szCs w:val="24"/>
+        </w:rPr>
+        <w:t>,</w:t>
+      </w:r>
+    </w:p>
+    <w:p>
+      <w:pPr>
+        <w:spacing w:after="0" w:line="240" w:lineRule="auto"/>
+        <w:ind w:left="-11" w:firstLine="1145"/>
+        <w:rPr>
+          <w:rFonts w:ascii="Times New Roman" w:hAnsi="Times New Roman" w:cs="Times New Roman"/>
+          <w:szCs w:val="24"/>
+        </w:rPr>
+      </w:pPr>
+      <w:r>
+        <w:rPr>
+          <w:rFonts w:ascii="Times New Roman" w:hAnsi="Times New Roman" w:cs="Times New Roman"/>
+          <w:szCs w:val="24"/>
+        </w:rPr>
+        <w:t>Р</w:t>
+      </w:r>
+      <w:r>
+        <w:rPr>
+          <w:rFonts w:ascii="Times New Roman" w:hAnsi="Times New Roman" w:cs="Times New Roman"/>
+          <w:szCs w:val="24"/>
+        </w:rPr>
+        <w:t>азмер:</w:t>
+      </w:r>
+      <w:r>
+        <w:rPr>
+          <w:rFonts w:ascii="Times New Roman" w:hAnsi="Times New Roman" w:cs="Times New Roman"/>
+          <w:szCs w:val="24"/>
+        </w:rPr>
+        <w:t xml:space="preserve"> </w:t>
+      </w:r>
+      <w:r>
+        <w:rPr>
+          <w:rFonts w:ascii="Times New Roman" w:hAnsi="Times New Roman" w:cs="Times New Roman"/>
+          <w:szCs w:val="24"/>
+          <w:lang w:val="en-US"/>
+        </w:rPr>
         <w:t>{</w:t>
       </w:r>
       <w:r>
@@ -1320,7 +1359,74 @@
           <w:szCs w:val="24"/>
           <w:lang w:val="en-US"/>
         </w:rPr>
-        <w:t>file</w:t>
+        <w:t>size</w:t>
+      </w:r>
+      <w:r>
+        <w:rPr>
+          <w:rFonts w:ascii="Times New Roman" w:hAnsi="Times New Roman" w:cs="Times New Roman"/>
+          <w:szCs w:val="24"/>
+          <w:lang w:val="en-US"/>
+        </w:rPr>
+        <w:t>}</w:t>
+      </w:r>
+      <w:r>
+        <w:rPr>
+          <w:rFonts w:ascii="Times New Roman" w:hAnsi="Times New Roman" w:cs="Times New Roman"/>
+          <w:szCs w:val="24"/>
+        </w:rPr>
+        <w:t xml:space="preserve"> МБ</w:t>
+      </w:r>
+      <w:r>
+        <w:rPr>
+          <w:rFonts w:ascii="Times New Roman" w:hAnsi="Times New Roman" w:cs="Times New Roman"/>
+          <w:szCs w:val="24"/>
+        </w:rPr>
+        <w:t xml:space="preserve">, </w:t>
+      </w:r>
+    </w:p>
+    <w:p>
+      <w:pPr>
+        <w:spacing w:after="0" w:line="240" w:lineRule="auto"/>
+        <w:ind w:left="-11" w:firstLine="1145"/>
+        <w:rPr>
+          <w:rFonts w:ascii="Times New Roman" w:hAnsi="Times New Roman" w:cs="Times New Roman"/>
+          <w:szCs w:val="24"/>
+        </w:rPr>
+      </w:pPr>
+      <w:r>
+        <w:rPr>
+          <w:rFonts w:ascii="Times New Roman" w:hAnsi="Times New Roman" w:cs="Times New Roman"/>
+          <w:szCs w:val="24"/>
+        </w:rPr>
+        <w:t>Д</w:t>
+      </w:r>
+      <w:r>
+        <w:rPr>
+          <w:rFonts w:ascii="Times New Roman" w:hAnsi="Times New Roman" w:cs="Times New Roman"/>
+          <w:szCs w:val="24"/>
+        </w:rPr>
+        <w:t>ата записи:</w:t>
+      </w:r>
+      <w:r>
+        <w:rPr>
+          <w:rFonts w:ascii="Times New Roman" w:hAnsi="Times New Roman" w:cs="Times New Roman"/>
+          <w:szCs w:val="24"/>
+        </w:rPr>
+        <w:t xml:space="preserve"> </w:t>
+      </w:r>
+      <w:r>
+        <w:rPr>
+          <w:rFonts w:ascii="Times New Roman" w:hAnsi="Times New Roman" w:cs="Times New Roman"/>
+          <w:szCs w:val="24"/>
+        </w:rPr>
+        <w:t>{</w:t>
+      </w:r>
+      <w:r>
+        <w:rPr>
+          <w:rFonts w:ascii="Times New Roman" w:hAnsi="Times New Roman" w:cs="Times New Roman"/>
+          <w:szCs w:val="24"/>
+        </w:rPr>
+        <w:t>date</w:t>
       </w:r>
       <w:bookmarkStart w:id="0" w:name="_GoBack"/>
       <w:bookmarkEnd w:id="0"/>
@@ -1328,7 +1434,6 @@
         <w:rPr>
           <w:rFonts w:ascii="Times New Roman" w:hAnsi="Times New Roman" w:cs="Times New Roman"/>
           <w:szCs w:val="24"/>
-          <w:lang w:val="en-US"/>
         </w:rPr>
         <w:t>}</w:t>
       </w:r>
@@ -1337,121 +1442,7 @@
           <w:rFonts w:ascii="Times New Roman" w:hAnsi="Times New Roman" w:cs="Times New Roman"/>
           <w:szCs w:val="24"/>
         </w:rPr>
-        <w:t>,</w:t>
-      </w:r>
-    </w:p>
-    <w:p>
-      <w:pPr>
-        <w:spacing w:after="0" w:line="240" w:lineRule="auto"/>
-        <w:ind w:left="-11" w:firstLine="1145"/>
-        <w:rPr>
-          <w:rFonts w:ascii="Times New Roman" w:hAnsi="Times New Roman" w:cs="Times New Roman"/>
-          <w:szCs w:val="24"/>
-        </w:rPr>
-      </w:pPr>
-      <w:r>
-        <w:rPr>
-          <w:rFonts w:ascii="Times New Roman" w:hAnsi="Times New Roman" w:cs="Times New Roman"/>
-          <w:szCs w:val="24"/>
-        </w:rPr>
-        <w:t>Р</w:t>
-      </w:r>
-      <w:r>
-        <w:rPr>
-          <w:rFonts w:ascii="Times New Roman" w:hAnsi="Times New Roman" w:cs="Times New Roman"/>
-          <w:szCs w:val="24"/>
-        </w:rPr>
-        <w:t>азмер:</w:t>
-      </w:r>
-      <w:r>
-        <w:rPr>
-          <w:rFonts w:ascii="Times New Roman" w:hAnsi="Times New Roman" w:cs="Times New Roman"/>
-          <w:szCs w:val="24"/>
-        </w:rPr>
-        <w:t xml:space="preserve"> </w:t>
-      </w:r>
-      <w:r>
-        <w:rPr>
-          <w:rFonts w:ascii="Times New Roman" w:hAnsi="Times New Roman" w:cs="Times New Roman"/>
-          <w:szCs w:val="24"/>
-          <w:lang w:val="en-US"/>
-        </w:rPr>
-        <w:t>{</w:t>
-      </w:r>
-      <w:r>
-        <w:rPr>
-          <w:rFonts w:ascii="Times New Roman" w:hAnsi="Times New Roman" w:cs="Times New Roman"/>
-          <w:szCs w:val="24"/>
-          <w:lang w:val="en-US"/>
-        </w:rPr>
-        <w:t>size</w:t>
-      </w:r>
-      <w:r>
-        <w:rPr>
-          <w:rFonts w:ascii="Times New Roman" w:hAnsi="Times New Roman" w:cs="Times New Roman"/>
-          <w:szCs w:val="24"/>
-          <w:lang w:val="en-US"/>
-        </w:rPr>
-        <w:t>}</w:t>
-      </w:r>
-      <w:r>
-        <w:rPr>
-          <w:rFonts w:ascii="Times New Roman" w:hAnsi="Times New Roman" w:cs="Times New Roman"/>
-          <w:szCs w:val="24"/>
-        </w:rPr>
-        <w:t xml:space="preserve"> МБ</w:t>
-      </w:r>
-      <w:r>
-        <w:rPr>
-          <w:rFonts w:ascii="Times New Roman" w:hAnsi="Times New Roman" w:cs="Times New Roman"/>
-          <w:szCs w:val="24"/>
-        </w:rPr>
-        <w:t xml:space="preserve">, </w:t>
-      </w:r>
-    </w:p>
-    <w:p>
-      <w:pPr>
-        <w:spacing w:after="0" w:line="240" w:lineRule="auto"/>
-        <w:ind w:left="-11" w:firstLine="1145"/>
-        <w:rPr>
-          <w:rFonts w:ascii="Times New Roman" w:hAnsi="Times New Roman" w:cs="Times New Roman"/>
-          <w:szCs w:val="24"/>
-        </w:rPr>
-      </w:pPr>
-      <w:r>
-        <w:rPr>
-          <w:rFonts w:ascii="Times New Roman" w:hAnsi="Times New Roman" w:cs="Times New Roman"/>
-          <w:szCs w:val="24"/>
-        </w:rPr>
-        <w:t>Д</w:t>
-      </w:r>
-      <w:r>
-        <w:rPr>
-          <w:rFonts w:ascii="Times New Roman" w:hAnsi="Times New Roman" w:cs="Times New Roman"/>
-          <w:szCs w:val="24"/>
-        </w:rPr>
-        <w:t>ата записи:</w:t>
-      </w:r>
-      <w:r>
-        <w:rPr>
-          <w:rFonts w:ascii="Times New Roman" w:hAnsi="Times New Roman" w:cs="Times New Roman"/>
-          <w:szCs w:val="24"/>
-        </w:rPr>
-        <w:t xml:space="preserve"> </w:t>
-      </w:r>
-      <w:r>
-        <w:rPr>
-          <w:rFonts w:ascii="Times New Roman" w:hAnsi="Times New Roman" w:cs="Times New Roman"/>
-          <w:szCs w:val="24"/>
-        </w:rPr>
-        <w:t>08.08</w:t>
-      </w:r>
-      <w:r>
-        <w:rPr>
-          <w:rFonts w:ascii="Times New Roman" w:hAnsi="Times New Roman" w:cs="Times New Roman"/>
-          <w:szCs w:val="24"/>
-        </w:rPr>
-        <w:t xml:space="preserve">.2017 г. </w:t>
+        <w:t xml:space="preserve"> г. </w:t>
       </w:r>
     </w:p>
     <w:p>
@@ -4652,7 +4643,7 @@
 </file>
 
 <file path=customXml/itemProps1.xml><?xml version="1.0" encoding="utf-8"?>
-<ds:datastoreItem xmlns:ds="http://schemas.openxmlformats.org/officeDocument/2006/customXml" ds:itemID="{7DEED6CC-99AC-4209-9FDD-D3958C5A9535}">
+<ds:datastoreItem xmlns:ds="http://schemas.openxmlformats.org/officeDocument/2006/customXml" ds:itemID="{4A4ABCDC-E8E3-425B-AA55-9606624DA425}">
   <ds:schemaRefs>
     <ds:schemaRef ds:uri="http://schemas.openxmlformats.org/officeDocument/2006/bibliography"/>
   </ds:schemaRefs>

</xml_diff>